<commit_message>
Debugger: Don't update the view for every step to improve performance, comment code
</commit_message>
<xml_diff>
--- a/Posts/Assembling And Dissasembling.docx
+++ b/Posts/Assembling And Dissasembling.docx
@@ -1,6 +1,6 @@
 
 <file path=word/document.xml><?xml version="1.0" encoding="utf-8"?>
-<w:document xmlns:wpc="http://schemas.microsoft.com/office/word/2010/wordprocessingCanvas" xmlns:cx="http://schemas.microsoft.com/office/drawing/2014/chartex" xmlns:cx1="http://schemas.microsoft.com/office/drawing/2015/9/8/chartex" xmlns:mc="http://schemas.openxmlformats.org/markup-compatibility/2006" xmlns:o="urn:schemas-microsoft-com:office:office" xmlns:r="http://schemas.openxmlformats.org/officeDocument/2006/relationships" xmlns:m="http://schemas.openxmlformats.org/officeDocument/2006/math" xmlns:v="urn:schemas-microsoft-com:vml" xmlns:wp14="http://schemas.microsoft.com/office/word/2010/wordprocessingDrawing" xmlns:wp="http://schemas.openxmlformats.org/drawingml/2006/wordprocessingDrawing" xmlns:w10="urn:schemas-microsoft-com:office:word" xmlns:w="http://schemas.openxmlformats.org/wordprocessingml/2006/main" xmlns:w14="http://schemas.microsoft.com/office/word/2010/wordml" xmlns:w15="http://schemas.microsoft.com/office/word/2012/wordml" xmlns:w16se="http://schemas.microsoft.com/office/word/2015/wordml/symex" xmlns:wpg="http://schemas.microsoft.com/office/word/2010/wordprocessingGroup" xmlns:wpi="http://schemas.microsoft.com/office/word/2010/wordprocessingInk" xmlns:wne="http://schemas.microsoft.com/office/word/2006/wordml" xmlns:wps="http://schemas.microsoft.com/office/word/2010/wordprocessingShape" mc:Ignorable="w14 w15 w16se wp14">
+<w:document xmlns:wpc="http://schemas.microsoft.com/office/word/2010/wordprocessingCanvas" xmlns:mc="http://schemas.openxmlformats.org/markup-compatibility/2006" xmlns:o="urn:schemas-microsoft-com:office:office" xmlns:r="http://schemas.openxmlformats.org/officeDocument/2006/relationships" xmlns:m="http://schemas.openxmlformats.org/officeDocument/2006/math" xmlns:v="urn:schemas-microsoft-com:vml" xmlns:wp14="http://schemas.microsoft.com/office/word/2010/wordprocessingDrawing" xmlns:wp="http://schemas.openxmlformats.org/drawingml/2006/wordprocessingDrawing" xmlns:w10="urn:schemas-microsoft-com:office:word" xmlns:w="http://schemas.openxmlformats.org/wordprocessingml/2006/main" xmlns:w14="http://schemas.microsoft.com/office/word/2010/wordml" xmlns:wpg="http://schemas.microsoft.com/office/word/2010/wordprocessingGroup" xmlns:wpi="http://schemas.microsoft.com/office/word/2010/wordprocessingInk" xmlns:wne="http://schemas.microsoft.com/office/word/2006/wordml" xmlns:wps="http://schemas.microsoft.com/office/word/2010/wordprocessingShape" mc:Ignorable="w14 wp14">
   <w:body>
     <w:p>
       <w:r>
@@ -14,7 +14,13 @@
     </w:p>
     <w:p>
       <w:r>
-        <w:t xml:space="preserve">So, what’s the first thing to do on this tangent?  Go off on another tangent of course!  Spceifically, before we write the debugger we are going to write an assembler.  </w:t>
+        <w:t xml:space="preserve">So, what’s the first thing to do on this tangent?  Go off on another tangent of course!  </w:t>
+      </w:r>
+      <w:r>
+        <w:t>Specifically</w:t>
+      </w:r>
+      <w:r>
+        <w:t xml:space="preserve">, before we write the debugger we are going to write an assembler.  </w:t>
       </w:r>
       <w:r>
         <w:t>There are two reasons for this, number one: the debugger will need a disassembler and if we are writing that we might as well have an assembler.  Number two: I want to start using the compiler on test programs like the “What’s your name” program from the VM development articles.  It will be a while before the compiler can manage that entire program so we need some assembly to fill in the blanks.</w:t>
@@ -7069,12 +7075,32 @@
         <w:t>And that’s it, with one of these functions for each execution unit we have a complete assembler.</w:t>
       </w:r>
       <w:r>
-        <w:t xml:space="preserve">  It’s not very neat but it does the job and it’s so simple that tidiness isn’t a major concern.  There is, of course, an inverse operation to assembly, which turns human-readable instructions into binary, and that is the process of turning binary instructions into human readable ones called disassembly.  I’m not going to talk about that now because it’s built into the debugger that will be the subject of the next article series. </w:t>
-      </w:r>
-    </w:p>
-    <w:p>
-      <w:r>
-        <w:t>One of the reasons I gave for writing an assembler was so that we could embed asm in  our .tim files, to do that we need to add a few extensions to the compiler.  Firstly, we need an asm token type in our lexer.  We will use the xml tags &lt;asm&gt; and &lt;/asm&gt; to define a stretch of assembly and we aren’t going to add the concept to our grammar as it cannot be mixed into the main code, all we can do is define a series of instructions to be inserted directly into the instruction stream at the point that the token is encountered.  We add “&lt;asm&gt;” as a new keyword and look for it in the GenerateToken function:</w:t>
+        <w:t xml:space="preserve">  It’s not very neat but it does the job and it’s so simple that tidiness isn’t a major concern.  There is, of course, an inverse operation to assembly </w:t>
+      </w:r>
+      <w:r>
+        <w:t>(</w:t>
+      </w:r>
+      <w:r>
+        <w:t>which turns human-readable instructions into binary</w:t>
+      </w:r>
+      <w:r>
+        <w:t>)</w:t>
+      </w:r>
+      <w:r>
+        <w:t xml:space="preserve"> and that is the process of turning binary instructions into human readable ones called disassembly.  I’m not going to talk about that now because it’s built into the debugger that will be the subject of the next article series. </w:t>
+      </w:r>
+    </w:p>
+    <w:p>
+      <w:r>
+        <w:t xml:space="preserve">One of the reasons I gave for writing an assembler was so that we could embed asm in  our .tim files, </w:t>
+      </w:r>
+      <w:r>
+        <w:t xml:space="preserve">and </w:t>
+      </w:r>
+      <w:bookmarkStart w:id="0" w:name="_GoBack"/>
+      <w:bookmarkEnd w:id="0"/>
+      <w:r>
+        <w:t>to do that we need to add a few extensions to the compiler.  Firstly, we need an asm token type in our lexer.  We will use the xml tags &lt;asm&gt; and &lt;/asm&gt; to define a stretch of assembly and we aren’t going to add the concept to our grammar as it cannot be mixed into the main code, all we can do is define a series of instructions to be inserted directly into the instruction stream at the point that the token is encountered.  We add “&lt;asm&gt;” as a new keyword and look for it in the GenerateToken function:</w:t>
       </w:r>
     </w:p>
     <w:p>
@@ -8631,10 +8657,7 @@
         <w:t xml:space="preserve">  We can now re-write the test program from before as assembly, insert it into a .tim file and have the compiler build and run it:</w:t>
       </w:r>
     </w:p>
-    <w:p>
-      <w:bookmarkStart w:id="0" w:name="_GoBack"/>
-      <w:bookmarkEnd w:id="0"/>
-    </w:p>
+    <w:p/>
     <w:p>
       <w:r>
         <w:t>From now on, instead of adding the source files as a .zip I’m just going to link to my GitHub project with all the code on it:</w:t>
@@ -8652,7 +8675,7 @@
 </file>
 
 <file path=word/styles.xml><?xml version="1.0" encoding="utf-8"?>
-<w:styles xmlns:mc="http://schemas.openxmlformats.org/markup-compatibility/2006" xmlns:r="http://schemas.openxmlformats.org/officeDocument/2006/relationships" xmlns:w="http://schemas.openxmlformats.org/wordprocessingml/2006/main" xmlns:w14="http://schemas.microsoft.com/office/word/2010/wordml" xmlns:w15="http://schemas.microsoft.com/office/word/2012/wordml" xmlns:w16se="http://schemas.microsoft.com/office/word/2015/wordml/symex" mc:Ignorable="w14 w15 w16se">
+<w:styles xmlns:mc="http://schemas.openxmlformats.org/markup-compatibility/2006" xmlns:r="http://schemas.openxmlformats.org/officeDocument/2006/relationships" xmlns:w="http://schemas.openxmlformats.org/wordprocessingml/2006/main" xmlns:w14="http://schemas.microsoft.com/office/word/2010/wordml" mc:Ignorable="w14">
   <w:docDefaults>
     <w:rPrDefault>
       <w:rPr>
@@ -8668,378 +8691,334 @@
       </w:pPr>
     </w:pPrDefault>
   </w:docDefaults>
-  <w:latentStyles w:defLockedState="0" w:defUIPriority="99" w:defSemiHidden="0" w:defUnhideWhenUsed="0" w:defQFormat="0" w:count="371">
-    <w:lsdException w:name="Normal" w:uiPriority="0" w:qFormat="1"/>
-    <w:lsdException w:name="heading 1" w:uiPriority="9" w:qFormat="1"/>
-    <w:lsdException w:name="heading 2" w:semiHidden="1" w:uiPriority="9" w:unhideWhenUsed="1" w:qFormat="1"/>
-    <w:lsdException w:name="heading 3" w:semiHidden="1" w:uiPriority="9" w:unhideWhenUsed="1" w:qFormat="1"/>
-    <w:lsdException w:name="heading 4" w:semiHidden="1" w:uiPriority="9" w:unhideWhenUsed="1" w:qFormat="1"/>
-    <w:lsdException w:name="heading 5" w:semiHidden="1" w:uiPriority="9" w:unhideWhenUsed="1" w:qFormat="1"/>
-    <w:lsdException w:name="heading 6" w:semiHidden="1" w:uiPriority="9" w:unhideWhenUsed="1" w:qFormat="1"/>
-    <w:lsdException w:name="heading 7" w:semiHidden="1" w:uiPriority="9" w:unhideWhenUsed="1" w:qFormat="1"/>
-    <w:lsdException w:name="heading 8" w:semiHidden="1" w:uiPriority="9" w:unhideWhenUsed="1" w:qFormat="1"/>
-    <w:lsdException w:name="heading 9" w:semiHidden="1" w:uiPriority="9" w:unhideWhenUsed="1" w:qFormat="1"/>
-    <w:lsdException w:name="index 1" w:semiHidden="1" w:unhideWhenUsed="1"/>
-    <w:lsdException w:name="index 2" w:semiHidden="1" w:unhideWhenUsed="1"/>
-    <w:lsdException w:name="index 3" w:semiHidden="1" w:unhideWhenUsed="1"/>
-    <w:lsdException w:name="index 4" w:semiHidden="1" w:unhideWhenUsed="1"/>
-    <w:lsdException w:name="index 5" w:semiHidden="1" w:unhideWhenUsed="1"/>
-    <w:lsdException w:name="index 6" w:semiHidden="1" w:unhideWhenUsed="1"/>
-    <w:lsdException w:name="index 7" w:semiHidden="1" w:unhideWhenUsed="1"/>
-    <w:lsdException w:name="index 8" w:semiHidden="1" w:unhideWhenUsed="1"/>
-    <w:lsdException w:name="index 9" w:semiHidden="1" w:unhideWhenUsed="1"/>
-    <w:lsdException w:name="toc 1" w:semiHidden="1" w:uiPriority="39" w:unhideWhenUsed="1"/>
-    <w:lsdException w:name="toc 2" w:semiHidden="1" w:uiPriority="39" w:unhideWhenUsed="1"/>
-    <w:lsdException w:name="toc 3" w:semiHidden="1" w:uiPriority="39" w:unhideWhenUsed="1"/>
-    <w:lsdException w:name="toc 4" w:semiHidden="1" w:uiPriority="39" w:unhideWhenUsed="1"/>
-    <w:lsdException w:name="toc 5" w:semiHidden="1" w:uiPriority="39" w:unhideWhenUsed="1"/>
-    <w:lsdException w:name="toc 6" w:semiHidden="1" w:uiPriority="39" w:unhideWhenUsed="1"/>
-    <w:lsdException w:name="toc 7" w:semiHidden="1" w:uiPriority="39" w:unhideWhenUsed="1"/>
-    <w:lsdException w:name="toc 8" w:semiHidden="1" w:uiPriority="39" w:unhideWhenUsed="1"/>
-    <w:lsdException w:name="toc 9" w:semiHidden="1" w:uiPriority="39" w:unhideWhenUsed="1"/>
-    <w:lsdException w:name="Normal Indent" w:semiHidden="1" w:unhideWhenUsed="1"/>
-    <w:lsdException w:name="footnote text" w:semiHidden="1" w:unhideWhenUsed="1"/>
-    <w:lsdException w:name="annotation text" w:semiHidden="1" w:unhideWhenUsed="1"/>
-    <w:lsdException w:name="header" w:semiHidden="1" w:unhideWhenUsed="1"/>
-    <w:lsdException w:name="footer" w:semiHidden="1" w:unhideWhenUsed="1"/>
-    <w:lsdException w:name="index heading" w:semiHidden="1" w:unhideWhenUsed="1"/>
-    <w:lsdException w:name="caption" w:semiHidden="1" w:uiPriority="35" w:unhideWhenUsed="1" w:qFormat="1"/>
-    <w:lsdException w:name="table of figures" w:semiHidden="1" w:unhideWhenUsed="1"/>
-    <w:lsdException w:name="envelope address" w:semiHidden="1" w:unhideWhenUsed="1"/>
-    <w:lsdException w:name="envelope return" w:semiHidden="1" w:unhideWhenUsed="1"/>
-    <w:lsdException w:name="footnote reference" w:semiHidden="1" w:unhideWhenUsed="1"/>
-    <w:lsdException w:name="annotation reference" w:semiHidden="1" w:unhideWhenUsed="1"/>
-    <w:lsdException w:name="line number" w:semiHidden="1" w:unhideWhenUsed="1"/>
-    <w:lsdException w:name="page number" w:semiHidden="1" w:unhideWhenUsed="1"/>
-    <w:lsdException w:name="endnote reference" w:semiHidden="1" w:unhideWhenUsed="1"/>
-    <w:lsdException w:name="endnote text" w:semiHidden="1" w:unhideWhenUsed="1"/>
-    <w:lsdException w:name="table of authorities" w:semiHidden="1" w:unhideWhenUsed="1"/>
-    <w:lsdException w:name="macro" w:semiHidden="1" w:unhideWhenUsed="1"/>
-    <w:lsdException w:name="toa heading" w:semiHidden="1" w:unhideWhenUsed="1"/>
-    <w:lsdException w:name="List" w:semiHidden="1" w:unhideWhenUsed="1"/>
-    <w:lsdException w:name="List Bullet" w:semiHidden="1" w:unhideWhenUsed="1"/>
-    <w:lsdException w:name="List Number" w:semiHidden="1" w:unhideWhenUsed="1"/>
-    <w:lsdException w:name="List 2" w:semiHidden="1" w:unhideWhenUsed="1"/>
-    <w:lsdException w:name="List 3" w:semiHidden="1" w:unhideWhenUsed="1"/>
-    <w:lsdException w:name="List 4" w:semiHidden="1" w:unhideWhenUsed="1"/>
-    <w:lsdException w:name="List 5" w:semiHidden="1" w:unhideWhenUsed="1"/>
-    <w:lsdException w:name="List Bullet 2" w:semiHidden="1" w:unhideWhenUsed="1"/>
-    <w:lsdException w:name="List Bullet 3" w:semiHidden="1" w:unhideWhenUsed="1"/>
-    <w:lsdException w:name="List Bullet 4" w:semiHidden="1" w:unhideWhenUsed="1"/>
-    <w:lsdException w:name="List Bullet 5" w:semiHidden="1" w:unhideWhenUsed="1"/>
-    <w:lsdException w:name="List Number 2" w:semiHidden="1" w:unhideWhenUsed="1"/>
-    <w:lsdException w:name="List Number 3" w:semiHidden="1" w:unhideWhenUsed="1"/>
-    <w:lsdException w:name="List Number 4" w:semiHidden="1" w:unhideWhenUsed="1"/>
-    <w:lsdException w:name="List Number 5" w:semiHidden="1" w:unhideWhenUsed="1"/>
-    <w:lsdException w:name="Title" w:uiPriority="10" w:qFormat="1"/>
-    <w:lsdException w:name="Closing" w:semiHidden="1" w:unhideWhenUsed="1"/>
-    <w:lsdException w:name="Signature" w:semiHidden="1" w:unhideWhenUsed="1"/>
-    <w:lsdException w:name="Default Paragraph Font" w:semiHidden="1" w:uiPriority="1" w:unhideWhenUsed="1"/>
-    <w:lsdException w:name="Body Text" w:semiHidden="1" w:unhideWhenUsed="1"/>
-    <w:lsdException w:name="Body Text Indent" w:semiHidden="1" w:unhideWhenUsed="1"/>
-    <w:lsdException w:name="List Continue" w:semiHidden="1" w:unhideWhenUsed="1"/>
-    <w:lsdException w:name="List Continue 2" w:semiHidden="1" w:unhideWhenUsed="1"/>
-    <w:lsdException w:name="List Continue 3" w:semiHidden="1" w:unhideWhenUsed="1"/>
-    <w:lsdException w:name="List Continue 4" w:semiHidden="1" w:unhideWhenUsed="1"/>
-    <w:lsdException w:name="List Continue 5" w:semiHidden="1" w:unhideWhenUsed="1"/>
-    <w:lsdException w:name="Message Header" w:semiHidden="1" w:unhideWhenUsed="1"/>
-    <w:lsdException w:name="Subtitle" w:uiPriority="11" w:qFormat="1"/>
-    <w:lsdException w:name="Salutation" w:semiHidden="1" w:unhideWhenUsed="1"/>
-    <w:lsdException w:name="Date" w:semiHidden="1" w:unhideWhenUsed="1"/>
-    <w:lsdException w:name="Body Text First Indent" w:semiHidden="1" w:unhideWhenUsed="1"/>
-    <w:lsdException w:name="Body Text First Indent 2" w:semiHidden="1" w:unhideWhenUsed="1"/>
-    <w:lsdException w:name="Note Heading" w:semiHidden="1" w:unhideWhenUsed="1"/>
-    <w:lsdException w:name="Body Text 2" w:semiHidden="1" w:unhideWhenUsed="1"/>
-    <w:lsdException w:name="Body Text 3" w:semiHidden="1" w:unhideWhenUsed="1"/>
-    <w:lsdException w:name="Body Text Indent 2" w:semiHidden="1" w:unhideWhenUsed="1"/>
-    <w:lsdException w:name="Body Text Indent 3" w:semiHidden="1" w:unhideWhenUsed="1"/>
-    <w:lsdException w:name="Block Text" w:semiHidden="1" w:unhideWhenUsed="1"/>
-    <w:lsdException w:name="Hyperlink" w:semiHidden="1" w:unhideWhenUsed="1"/>
-    <w:lsdException w:name="FollowedHyperlink" w:semiHidden="1" w:unhideWhenUsed="1"/>
-    <w:lsdException w:name="Strong" w:uiPriority="22" w:qFormat="1"/>
-    <w:lsdException w:name="Emphasis" w:uiPriority="20" w:qFormat="1"/>
-    <w:lsdException w:name="Document Map" w:semiHidden="1" w:unhideWhenUsed="1"/>
-    <w:lsdException w:name="Plain Text" w:semiHidden="1" w:unhideWhenUsed="1"/>
-    <w:lsdException w:name="E-mail Signature" w:semiHidden="1" w:unhideWhenUsed="1"/>
-    <w:lsdException w:name="HTML Top of Form" w:semiHidden="1" w:unhideWhenUsed="1"/>
-    <w:lsdException w:name="HTML Bottom of Form" w:semiHidden="1" w:unhideWhenUsed="1"/>
-    <w:lsdException w:name="Normal (Web)" w:semiHidden="1" w:unhideWhenUsed="1"/>
-    <w:lsdException w:name="HTML Acronym" w:semiHidden="1" w:unhideWhenUsed="1"/>
-    <w:lsdException w:name="HTML Address" w:semiHidden="1" w:unhideWhenUsed="1"/>
-    <w:lsdException w:name="HTML Cite" w:semiHidden="1" w:unhideWhenUsed="1"/>
-    <w:lsdException w:name="HTML Code" w:semiHidden="1" w:unhideWhenUsed="1"/>
-    <w:lsdException w:name="HTML Definition" w:semiHidden="1" w:unhideWhenUsed="1"/>
-    <w:lsdException w:name="HTML Keyboard" w:semiHidden="1" w:unhideWhenUsed="1"/>
-    <w:lsdException w:name="HTML Preformatted" w:semiHidden="1" w:unhideWhenUsed="1"/>
-    <w:lsdException w:name="HTML Sample" w:semiHidden="1" w:unhideWhenUsed="1"/>
-    <w:lsdException w:name="HTML Typewriter" w:semiHidden="1" w:unhideWhenUsed="1"/>
-    <w:lsdException w:name="HTML Variable" w:semiHidden="1" w:unhideWhenUsed="1"/>
-    <w:lsdException w:name="Normal Table" w:semiHidden="1" w:unhideWhenUsed="1"/>
-    <w:lsdException w:name="annotation subject" w:semiHidden="1" w:unhideWhenUsed="1"/>
-    <w:lsdException w:name="No List" w:semiHidden="1" w:unhideWhenUsed="1"/>
-    <w:lsdException w:name="Outline List 1" w:semiHidden="1" w:unhideWhenUsed="1"/>
-    <w:lsdException w:name="Outline List 2" w:semiHidden="1" w:unhideWhenUsed="1"/>
-    <w:lsdException w:name="Outline List 3" w:semiHidden="1" w:unhideWhenUsed="1"/>
-    <w:lsdException w:name="Table Simple 1" w:semiHidden="1" w:unhideWhenUsed="1"/>
-    <w:lsdException w:name="Table Simple 2" w:semiHidden="1" w:unhideWhenUsed="1"/>
-    <w:lsdException w:name="Table Simple 3" w:semiHidden="1" w:unhideWhenUsed="1"/>
-    <w:lsdException w:name="Table Classic 1" w:semiHidden="1" w:unhideWhenUsed="1"/>
-    <w:lsdException w:name="Table Classic 2" w:semiHidden="1" w:unhideWhenUsed="1"/>
-    <w:lsdException w:name="Table Classic 3" w:semiHidden="1" w:unhideWhenUsed="1"/>
-    <w:lsdException w:name="Table Classic 4" w:semiHidden="1" w:unhideWhenUsed="1"/>
-    <w:lsdException w:name="Table Colorful 1" w:semiHidden="1" w:unhideWhenUsed="1"/>
-    <w:lsdException w:name="Table Colorful 2" w:semiHidden="1" w:unhideWhenUsed="1"/>
-    <w:lsdException w:name="Table Colorful 3" w:semiHidden="1" w:unhideWhenUsed="1"/>
-    <w:lsdException w:name="Table Columns 1" w:semiHidden="1" w:unhideWhenUsed="1"/>
-    <w:lsdException w:name="Table Columns 2" w:semiHidden="1" w:unhideWhenUsed="1"/>
-    <w:lsdException w:name="Table Columns 3" w:semiHidden="1" w:unhideWhenUsed="1"/>
-    <w:lsdException w:name="Table Columns 4" w:semiHidden="1" w:unhideWhenUsed="1"/>
-    <w:lsdException w:name="Table Columns 5" w:semiHidden="1" w:unhideWhenUsed="1"/>
-    <w:lsdException w:name="Table Grid 1" w:semiHidden="1" w:unhideWhenUsed="1"/>
-    <w:lsdException w:name="Table Grid 2" w:semiHidden="1" w:unhideWhenUsed="1"/>
-    <w:lsdException w:name="Table Grid 3" w:semiHidden="1" w:unhideWhenUsed="1"/>
-    <w:lsdException w:name="Table Grid 4" w:semiHidden="1" w:unhideWhenUsed="1"/>
-    <w:lsdException w:name="Table Grid 5" w:semiHidden="1" w:unhideWhenUsed="1"/>
-    <w:lsdException w:name="Table Grid 6" w:semiHidden="1" w:unhideWhenUsed="1"/>
-    <w:lsdException w:name="Table Grid 7" w:semiHidden="1" w:unhideWhenUsed="1"/>
-    <w:lsdException w:name="Table Grid 8" w:semiHidden="1" w:unhideWhenUsed="1"/>
-    <w:lsdException w:name="Table List 1" w:semiHidden="1" w:unhideWhenUsed="1"/>
-    <w:lsdException w:name="Table List 2" w:semiHidden="1" w:unhideWhenUsed="1"/>
-    <w:lsdException w:name="Table List 3" w:semiHidden="1" w:unhideWhenUsed="1"/>
-    <w:lsdException w:name="Table List 4" w:semiHidden="1" w:unhideWhenUsed="1"/>
-    <w:lsdException w:name="Table List 5" w:semiHidden="1" w:unhideWhenUsed="1"/>
-    <w:lsdException w:name="Table List 6" w:semiHidden="1" w:unhideWhenUsed="1"/>
-    <w:lsdException w:name="Table List 7" w:semiHidden="1" w:unhideWhenUsed="1"/>
-    <w:lsdException w:name="Table List 8" w:semiHidden="1" w:unhideWhenUsed="1"/>
-    <w:lsdException w:name="Table 3D effects 1" w:semiHidden="1" w:unhideWhenUsed="1"/>
-    <w:lsdException w:name="Table 3D effects 2" w:semiHidden="1" w:unhideWhenUsed="1"/>
-    <w:lsdException w:name="Table 3D effects 3" w:semiHidden="1" w:unhideWhenUsed="1"/>
-    <w:lsdException w:name="Table Contemporary" w:semiHidden="1" w:unhideWhenUsed="1"/>
-    <w:lsdException w:name="Table Elegant" w:semiHidden="1" w:unhideWhenUsed="1"/>
-    <w:lsdException w:name="Table Professional" w:semiHidden="1" w:unhideWhenUsed="1"/>
-    <w:lsdException w:name="Table Subtle 1" w:semiHidden="1" w:unhideWhenUsed="1"/>
-    <w:lsdException w:name="Table Subtle 2" w:semiHidden="1" w:unhideWhenUsed="1"/>
-    <w:lsdException w:name="Table Web 1" w:semiHidden="1" w:unhideWhenUsed="1"/>
-    <w:lsdException w:name="Table Web 2" w:semiHidden="1" w:unhideWhenUsed="1"/>
-    <w:lsdException w:name="Table Web 3" w:semiHidden="1" w:unhideWhenUsed="1"/>
-    <w:lsdException w:name="Balloon Text" w:semiHidden="1" w:unhideWhenUsed="1"/>
-    <w:lsdException w:name="Table Grid" w:uiPriority="39"/>
-    <w:lsdException w:name="Table Theme" w:semiHidden="1" w:unhideWhenUsed="1"/>
-    <w:lsdException w:name="Placeholder Text" w:semiHidden="1"/>
-    <w:lsdException w:name="No Spacing" w:uiPriority="1" w:qFormat="1"/>
-    <w:lsdException w:name="Light Shading" w:uiPriority="60"/>
-    <w:lsdException w:name="Light List" w:uiPriority="61"/>
-    <w:lsdException w:name="Light Grid" w:uiPriority="62"/>
-    <w:lsdException w:name="Medium Shading 1" w:uiPriority="63"/>
-    <w:lsdException w:name="Medium Shading 2" w:uiPriority="64"/>
-    <w:lsdException w:name="Medium List 1" w:uiPriority="65"/>
-    <w:lsdException w:name="Medium List 2" w:uiPriority="66"/>
-    <w:lsdException w:name="Medium Grid 1" w:uiPriority="67"/>
-    <w:lsdException w:name="Medium Grid 2" w:uiPriority="68"/>
-    <w:lsdException w:name="Medium Grid 3" w:uiPriority="69"/>
-    <w:lsdException w:name="Dark List" w:uiPriority="70"/>
-    <w:lsdException w:name="Colorful Shading" w:uiPriority="71"/>
-    <w:lsdException w:name="Colorful List" w:uiPriority="72"/>
-    <w:lsdException w:name="Colorful Grid" w:uiPriority="73"/>
-    <w:lsdException w:name="Light Shading Accent 1" w:uiPriority="60"/>
-    <w:lsdException w:name="Light List Accent 1" w:uiPriority="61"/>
-    <w:lsdException w:name="Light Grid Accent 1" w:uiPriority="62"/>
-    <w:lsdException w:name="Medium Shading 1 Accent 1" w:uiPriority="63"/>
-    <w:lsdException w:name="Medium Shading 2 Accent 1" w:uiPriority="64"/>
-    <w:lsdException w:name="Medium List 1 Accent 1" w:uiPriority="65"/>
-    <w:lsdException w:name="Revision" w:semiHidden="1"/>
-    <w:lsdException w:name="List Paragraph" w:uiPriority="34" w:qFormat="1"/>
-    <w:lsdException w:name="Quote" w:uiPriority="29" w:qFormat="1"/>
-    <w:lsdException w:name="Intense Quote" w:uiPriority="30" w:qFormat="1"/>
-    <w:lsdException w:name="Medium List 2 Accent 1" w:uiPriority="66"/>
-    <w:lsdException w:name="Medium Grid 1 Accent 1" w:uiPriority="67"/>
-    <w:lsdException w:name="Medium Grid 2 Accent 1" w:uiPriority="68"/>
-    <w:lsdException w:name="Medium Grid 3 Accent 1" w:uiPriority="69"/>
-    <w:lsdException w:name="Dark List Accent 1" w:uiPriority="70"/>
-    <w:lsdException w:name="Colorful Shading Accent 1" w:uiPriority="71"/>
-    <w:lsdException w:name="Colorful List Accent 1" w:uiPriority="72"/>
-    <w:lsdException w:name="Colorful Grid Accent 1" w:uiPriority="73"/>
-    <w:lsdException w:name="Light Shading Accent 2" w:uiPriority="60"/>
-    <w:lsdException w:name="Light List Accent 2" w:uiPriority="61"/>
-    <w:lsdException w:name="Light Grid Accent 2" w:uiPriority="62"/>
-    <w:lsdException w:name="Medium Shading 1 Accent 2" w:uiPriority="63"/>
-    <w:lsdException w:name="Medium Shading 2 Accent 2" w:uiPriority="64"/>
-    <w:lsdException w:name="Medium List 1 Accent 2" w:uiPriority="65"/>
-    <w:lsdException w:name="Medium List 2 Accent 2" w:uiPriority="66"/>
-    <w:lsdException w:name="Medium Grid 1 Accent 2" w:uiPriority="67"/>
-    <w:lsdException w:name="Medium Grid 2 Accent 2" w:uiPriority="68"/>
-    <w:lsdException w:name="Medium Grid 3 Accent 2" w:uiPriority="69"/>
-    <w:lsdException w:name="Dark List Accent 2" w:uiPriority="70"/>
-    <w:lsdException w:name="Colorful Shading Accent 2" w:uiPriority="71"/>
-    <w:lsdException w:name="Colorful List Accent 2" w:uiPriority="72"/>
-    <w:lsdException w:name="Colorful Grid Accent 2" w:uiPriority="73"/>
-    <w:lsdException w:name="Light Shading Accent 3" w:uiPriority="60"/>
-    <w:lsdException w:name="Light List Accent 3" w:uiPriority="61"/>
-    <w:lsdException w:name="Light Grid Accent 3" w:uiPriority="62"/>
-    <w:lsdException w:name="Medium Shading 1 Accent 3" w:uiPriority="63"/>
-    <w:lsdException w:name="Medium Shading 2 Accent 3" w:uiPriority="64"/>
-    <w:lsdException w:name="Medium List 1 Accent 3" w:uiPriority="65"/>
-    <w:lsdException w:name="Medium List 2 Accent 3" w:uiPriority="66"/>
-    <w:lsdException w:name="Medium Grid 1 Accent 3" w:uiPriority="67"/>
-    <w:lsdException w:name="Medium Grid 2 Accent 3" w:uiPriority="68"/>
-    <w:lsdException w:name="Medium Grid 3 Accent 3" w:uiPriority="69"/>
-    <w:lsdException w:name="Dark List Accent 3" w:uiPriority="70"/>
-    <w:lsdException w:name="Colorful Shading Accent 3" w:uiPriority="71"/>
-    <w:lsdException w:name="Colorful List Accent 3" w:uiPriority="72"/>
-    <w:lsdException w:name="Colorful Grid Accent 3" w:uiPriority="73"/>
-    <w:lsdException w:name="Light Shading Accent 4" w:uiPriority="60"/>
-    <w:lsdException w:name="Light List Accent 4" w:uiPriority="61"/>
-    <w:lsdException w:name="Light Grid Accent 4" w:uiPriority="62"/>
-    <w:lsdException w:name="Medium Shading 1 Accent 4" w:uiPriority="63"/>
-    <w:lsdException w:name="Medium Shading 2 Accent 4" w:uiPriority="64"/>
-    <w:lsdException w:name="Medium List 1 Accent 4" w:uiPriority="65"/>
-    <w:lsdException w:name="Medium List 2 Accent 4" w:uiPriority="66"/>
-    <w:lsdException w:name="Medium Grid 1 Accent 4" w:uiPriority="67"/>
-    <w:lsdException w:name="Medium Grid 2 Accent 4" w:uiPriority="68"/>
-    <w:lsdException w:name="Medium Grid 3 Accent 4" w:uiPriority="69"/>
-    <w:lsdException w:name="Dark List Accent 4" w:uiPriority="70"/>
-    <w:lsdException w:name="Colorful Shading Accent 4" w:uiPriority="71"/>
-    <w:lsdException w:name="Colorful List Accent 4" w:uiPriority="72"/>
-    <w:lsdException w:name="Colorful Grid Accent 4" w:uiPriority="73"/>
-    <w:lsdException w:name="Light Shading Accent 5" w:uiPriority="60"/>
-    <w:lsdException w:name="Light List Accent 5" w:uiPriority="61"/>
-    <w:lsdException w:name="Light Grid Accent 5" w:uiPriority="62"/>
-    <w:lsdException w:name="Medium Shading 1 Accent 5" w:uiPriority="63"/>
-    <w:lsdException w:name="Medium Shading 2 Accent 5" w:uiPriority="64"/>
-    <w:lsdException w:name="Medium List 1 Accent 5" w:uiPriority="65"/>
-    <w:lsdException w:name="Medium List 2 Accent 5" w:uiPriority="66"/>
-    <w:lsdException w:name="Medium Grid 1 Accent 5" w:uiPriority="67"/>
-    <w:lsdException w:name="Medium Grid 2 Accent 5" w:uiPriority="68"/>
-    <w:lsdException w:name="Medium Grid 3 Accent 5" w:uiPriority="69"/>
-    <w:lsdException w:name="Dark List Accent 5" w:uiPriority="70"/>
-    <w:lsdException w:name="Colorful Shading Accent 5" w:uiPriority="71"/>
-    <w:lsdException w:name="Colorful List Accent 5" w:uiPriority="72"/>
-    <w:lsdException w:name="Colorful Grid Accent 5" w:uiPriority="73"/>
-    <w:lsdException w:name="Light Shading Accent 6" w:uiPriority="60"/>
-    <w:lsdException w:name="Light List Accent 6" w:uiPriority="61"/>
-    <w:lsdException w:name="Light Grid Accent 6" w:uiPriority="62"/>
-    <w:lsdException w:name="Medium Shading 1 Accent 6" w:uiPriority="63"/>
-    <w:lsdException w:name="Medium Shading 2 Accent 6" w:uiPriority="64"/>
-    <w:lsdException w:name="Medium List 1 Accent 6" w:uiPriority="65"/>
-    <w:lsdException w:name="Medium List 2 Accent 6" w:uiPriority="66"/>
-    <w:lsdException w:name="Medium Grid 1 Accent 6" w:uiPriority="67"/>
-    <w:lsdException w:name="Medium Grid 2 Accent 6" w:uiPriority="68"/>
-    <w:lsdException w:name="Medium Grid 3 Accent 6" w:uiPriority="69"/>
-    <w:lsdException w:name="Dark List Accent 6" w:uiPriority="70"/>
-    <w:lsdException w:name="Colorful Shading Accent 6" w:uiPriority="71"/>
-    <w:lsdException w:name="Colorful List Accent 6" w:uiPriority="72"/>
-    <w:lsdException w:name="Colorful Grid Accent 6" w:uiPriority="73"/>
-    <w:lsdException w:name="Subtle Emphasis" w:uiPriority="19" w:qFormat="1"/>
-    <w:lsdException w:name="Intense Emphasis" w:uiPriority="21" w:qFormat="1"/>
-    <w:lsdException w:name="Subtle Reference" w:uiPriority="31" w:qFormat="1"/>
-    <w:lsdException w:name="Intense Reference" w:uiPriority="32" w:qFormat="1"/>
-    <w:lsdException w:name="Book Title" w:uiPriority="33" w:qFormat="1"/>
-    <w:lsdException w:name="Bibliography" w:semiHidden="1" w:uiPriority="37" w:unhideWhenUsed="1"/>
-    <w:lsdException w:name="TOC Heading" w:semiHidden="1" w:uiPriority="39" w:unhideWhenUsed="1" w:qFormat="1"/>
-    <w:lsdException w:name="Plain Table 1" w:uiPriority="41"/>
-    <w:lsdException w:name="Plain Table 2" w:uiPriority="42"/>
-    <w:lsdException w:name="Plain Table 3" w:uiPriority="43"/>
-    <w:lsdException w:name="Plain Table 4" w:uiPriority="44"/>
-    <w:lsdException w:name="Plain Table 5" w:uiPriority="45"/>
-    <w:lsdException w:name="Grid Table Light" w:uiPriority="40"/>
-    <w:lsdException w:name="Grid Table 1 Light" w:uiPriority="46"/>
-    <w:lsdException w:name="Grid Table 2" w:uiPriority="47"/>
-    <w:lsdException w:name="Grid Table 3" w:uiPriority="48"/>
-    <w:lsdException w:name="Grid Table 4" w:uiPriority="49"/>
-    <w:lsdException w:name="Grid Table 5 Dark" w:uiPriority="50"/>
-    <w:lsdException w:name="Grid Table 6 Colorful" w:uiPriority="51"/>
-    <w:lsdException w:name="Grid Table 7 Colorful" w:uiPriority="52"/>
-    <w:lsdException w:name="Grid Table 1 Light Accent 1" w:uiPriority="46"/>
-    <w:lsdException w:name="Grid Table 2 Accent 1" w:uiPriority="47"/>
-    <w:lsdException w:name="Grid Table 3 Accent 1" w:uiPriority="48"/>
-    <w:lsdException w:name="Grid Table 4 Accent 1" w:uiPriority="49"/>
-    <w:lsdException w:name="Grid Table 5 Dark Accent 1" w:uiPriority="50"/>
-    <w:lsdException w:name="Grid Table 6 Colorful Accent 1" w:uiPriority="51"/>
-    <w:lsdException w:name="Grid Table 7 Colorful Accent 1" w:uiPriority="52"/>
-    <w:lsdException w:name="Grid Table 1 Light Accent 2" w:uiPriority="46"/>
-    <w:lsdException w:name="Grid Table 2 Accent 2" w:uiPriority="47"/>
-    <w:lsdException w:name="Grid Table 3 Accent 2" w:uiPriority="48"/>
-    <w:lsdException w:name="Grid Table 4 Accent 2" w:uiPriority="49"/>
-    <w:lsdException w:name="Grid Table 5 Dark Accent 2" w:uiPriority="50"/>
-    <w:lsdException w:name="Grid Table 6 Colorful Accent 2" w:uiPriority="51"/>
-    <w:lsdException w:name="Grid Table 7 Colorful Accent 2" w:uiPriority="52"/>
-    <w:lsdException w:name="Grid Table 1 Light Accent 3" w:uiPriority="46"/>
-    <w:lsdException w:name="Grid Table 2 Accent 3" w:uiPriority="47"/>
-    <w:lsdException w:name="Grid Table 3 Accent 3" w:uiPriority="48"/>
-    <w:lsdException w:name="Grid Table 4 Accent 3" w:uiPriority="49"/>
-    <w:lsdException w:name="Grid Table 5 Dark Accent 3" w:uiPriority="50"/>
-    <w:lsdException w:name="Grid Table 6 Colorful Accent 3" w:uiPriority="51"/>
-    <w:lsdException w:name="Grid Table 7 Colorful Accent 3" w:uiPriority="52"/>
-    <w:lsdException w:name="Grid Table 1 Light Accent 4" w:uiPriority="46"/>
-    <w:lsdException w:name="Grid Table 2 Accent 4" w:uiPriority="47"/>
-    <w:lsdException w:name="Grid Table 3 Accent 4" w:uiPriority="48"/>
-    <w:lsdException w:name="Grid Table 4 Accent 4" w:uiPriority="49"/>
-    <w:lsdException w:name="Grid Table 5 Dark Accent 4" w:uiPriority="50"/>
-    <w:lsdException w:name="Grid Table 6 Colorful Accent 4" w:uiPriority="51"/>
-    <w:lsdException w:name="Grid Table 7 Colorful Accent 4" w:uiPriority="52"/>
-    <w:lsdException w:name="Grid Table 1 Light Accent 5" w:uiPriority="46"/>
-    <w:lsdException w:name="Grid Table 2 Accent 5" w:uiPriority="47"/>
-    <w:lsdException w:name="Grid Table 3 Accent 5" w:uiPriority="48"/>
-    <w:lsdException w:name="Grid Table 4 Accent 5" w:uiPriority="49"/>
-    <w:lsdException w:name="Grid Table 5 Dark Accent 5" w:uiPriority="50"/>
-    <w:lsdException w:name="Grid Table 6 Colorful Accent 5" w:uiPriority="51"/>
-    <w:lsdException w:name="Grid Table 7 Colorful Accent 5" w:uiPriority="52"/>
-    <w:lsdException w:name="Grid Table 1 Light Accent 6" w:uiPriority="46"/>
-    <w:lsdException w:name="Grid Table 2 Accent 6" w:uiPriority="47"/>
-    <w:lsdException w:name="Grid Table 3 Accent 6" w:uiPriority="48"/>
-    <w:lsdException w:name="Grid Table 4 Accent 6" w:uiPriority="49"/>
-    <w:lsdException w:name="Grid Table 5 Dark Accent 6" w:uiPriority="50"/>
-    <w:lsdException w:name="Grid Table 6 Colorful Accent 6" w:uiPriority="51"/>
-    <w:lsdException w:name="Grid Table 7 Colorful Accent 6" w:uiPriority="52"/>
-    <w:lsdException w:name="List Table 1 Light" w:uiPriority="46"/>
-    <w:lsdException w:name="List Table 2" w:uiPriority="47"/>
-    <w:lsdException w:name="List Table 3" w:uiPriority="48"/>
-    <w:lsdException w:name="List Table 4" w:uiPriority="49"/>
-    <w:lsdException w:name="List Table 5 Dark" w:uiPriority="50"/>
-    <w:lsdException w:name="List Table 6 Colorful" w:uiPriority="51"/>
-    <w:lsdException w:name="List Table 7 Colorful" w:uiPriority="52"/>
-    <w:lsdException w:name="List Table 1 Light Accent 1" w:uiPriority="46"/>
-    <w:lsdException w:name="List Table 2 Accent 1" w:uiPriority="47"/>
-    <w:lsdException w:name="List Table 3 Accent 1" w:uiPriority="48"/>
-    <w:lsdException w:name="List Table 4 Accent 1" w:uiPriority="49"/>
-    <w:lsdException w:name="List Table 5 Dark Accent 1" w:uiPriority="50"/>
-    <w:lsdException w:name="List Table 6 Colorful Accent 1" w:uiPriority="51"/>
-    <w:lsdException w:name="List Table 7 Colorful Accent 1" w:uiPriority="52"/>
-    <w:lsdException w:name="List Table 1 Light Accent 2" w:uiPriority="46"/>
-    <w:lsdException w:name="List Table 2 Accent 2" w:uiPriority="47"/>
-    <w:lsdException w:name="List Table 3 Accent 2" w:uiPriority="48"/>
-    <w:lsdException w:name="List Table 4 Accent 2" w:uiPriority="49"/>
-    <w:lsdException w:name="List Table 5 Dark Accent 2" w:uiPriority="50"/>
-    <w:lsdException w:name="List Table 6 Colorful Accent 2" w:uiPriority="51"/>
-    <w:lsdException w:name="List Table 7 Colorful Accent 2" w:uiPriority="52"/>
-    <w:lsdException w:name="List Table 1 Light Accent 3" w:uiPriority="46"/>
-    <w:lsdException w:name="List Table 2 Accent 3" w:uiPriority="47"/>
-    <w:lsdException w:name="List Table 3 Accent 3" w:uiPriority="48"/>
-    <w:lsdException w:name="List Table 4 Accent 3" w:uiPriority="49"/>
-    <w:lsdException w:name="List Table 5 Dark Accent 3" w:uiPriority="50"/>
-    <w:lsdException w:name="List Table 6 Colorful Accent 3" w:uiPriority="51"/>
-    <w:lsdException w:name="List Table 7 Colorful Accent 3" w:uiPriority="52"/>
-    <w:lsdException w:name="List Table 1 Light Accent 4" w:uiPriority="46"/>
-    <w:lsdException w:name="List Table 2 Accent 4" w:uiPriority="47"/>
-    <w:lsdException w:name="List Table 3 Accent 4" w:uiPriority="48"/>
-    <w:lsdException w:name="List Table 4 Accent 4" w:uiPriority="49"/>
-    <w:lsdException w:name="List Table 5 Dark Accent 4" w:uiPriority="50"/>
-    <w:lsdException w:name="List Table 6 Colorful Accent 4" w:uiPriority="51"/>
-    <w:lsdException w:name="List Table 7 Colorful Accent 4" w:uiPriority="52"/>
-    <w:lsdException w:name="List Table 1 Light Accent 5" w:uiPriority="46"/>
-    <w:lsdException w:name="List Table 2 Accent 5" w:uiPriority="47"/>
-    <w:lsdException w:name="List Table 3 Accent 5" w:uiPriority="48"/>
-    <w:lsdException w:name="List Table 4 Accent 5" w:uiPriority="49"/>
-    <w:lsdException w:name="List Table 5 Dark Accent 5" w:uiPriority="50"/>
-    <w:lsdException w:name="List Table 6 Colorful Accent 5" w:uiPriority="51"/>
-    <w:lsdException w:name="List Table 7 Colorful Accent 5" w:uiPriority="52"/>
-    <w:lsdException w:name="List Table 1 Light Accent 6" w:uiPriority="46"/>
-    <w:lsdException w:name="List Table 2 Accent 6" w:uiPriority="47"/>
-    <w:lsdException w:name="List Table 3 Accent 6" w:uiPriority="48"/>
-    <w:lsdException w:name="List Table 4 Accent 6" w:uiPriority="49"/>
-    <w:lsdException w:name="List Table 5 Dark Accent 6" w:uiPriority="50"/>
-    <w:lsdException w:name="List Table 6 Colorful Accent 6" w:uiPriority="51"/>
-    <w:lsdException w:name="List Table 7 Colorful Accent 6" w:uiPriority="52"/>
+  <w:latentStyles w:defLockedState="0" w:defUIPriority="99" w:defSemiHidden="1" w:defUnhideWhenUsed="1" w:defQFormat="0" w:count="267">
+    <w:lsdException w:name="Normal" w:semiHidden="0" w:uiPriority="0" w:unhideWhenUsed="0" w:qFormat="1"/>
+    <w:lsdException w:name="heading 1" w:semiHidden="0" w:uiPriority="9" w:unhideWhenUsed="0" w:qFormat="1"/>
+    <w:lsdException w:name="heading 2" w:uiPriority="9" w:qFormat="1"/>
+    <w:lsdException w:name="heading 3" w:uiPriority="9" w:qFormat="1"/>
+    <w:lsdException w:name="heading 4" w:uiPriority="9" w:qFormat="1"/>
+    <w:lsdException w:name="heading 5" w:uiPriority="9" w:qFormat="1"/>
+    <w:lsdException w:name="heading 6" w:uiPriority="9" w:qFormat="1"/>
+    <w:lsdException w:name="heading 7" w:uiPriority="9" w:qFormat="1"/>
+    <w:lsdException w:name="heading 8" w:uiPriority="9" w:qFormat="1"/>
+    <w:lsdException w:name="heading 9" w:uiPriority="9" w:qFormat="1"/>
+    <w:lsdException w:name="toc 1" w:uiPriority="39"/>
+    <w:lsdException w:name="toc 2" w:uiPriority="39"/>
+    <w:lsdException w:name="toc 3" w:uiPriority="39"/>
+    <w:lsdException w:name="toc 4" w:uiPriority="39"/>
+    <w:lsdException w:name="toc 5" w:uiPriority="39"/>
+    <w:lsdException w:name="toc 6" w:uiPriority="39"/>
+    <w:lsdException w:name="toc 7" w:uiPriority="39"/>
+    <w:lsdException w:name="toc 8" w:uiPriority="39"/>
+    <w:lsdException w:name="toc 9" w:uiPriority="39"/>
+    <w:lsdException w:name="caption" w:uiPriority="35" w:qFormat="1"/>
+    <w:lsdException w:name="Title" w:semiHidden="0" w:uiPriority="10" w:unhideWhenUsed="0" w:qFormat="1"/>
+    <w:lsdException w:name="Default Paragraph Font" w:uiPriority="1"/>
+    <w:lsdException w:name="Subtitle" w:semiHidden="0" w:uiPriority="11" w:unhideWhenUsed="0" w:qFormat="1"/>
+    <w:lsdException w:name="Strong" w:semiHidden="0" w:uiPriority="22" w:unhideWhenUsed="0" w:qFormat="1"/>
+    <w:lsdException w:name="Emphasis" w:semiHidden="0" w:uiPriority="20" w:unhideWhenUsed="0" w:qFormat="1"/>
+    <w:lsdException w:name="Table Grid" w:semiHidden="0" w:uiPriority="39" w:unhideWhenUsed="0"/>
+    <w:lsdException w:name="Placeholder Text" w:unhideWhenUsed="0"/>
+    <w:lsdException w:name="No Spacing" w:semiHidden="0" w:uiPriority="1" w:unhideWhenUsed="0" w:qFormat="1"/>
+    <w:lsdException w:name="Light Shading" w:semiHidden="0" w:uiPriority="60" w:unhideWhenUsed="0"/>
+    <w:lsdException w:name="Light List" w:semiHidden="0" w:uiPriority="61" w:unhideWhenUsed="0"/>
+    <w:lsdException w:name="Light Grid" w:semiHidden="0" w:uiPriority="62" w:unhideWhenUsed="0"/>
+    <w:lsdException w:name="Medium Shading 1" w:semiHidden="0" w:uiPriority="63" w:unhideWhenUsed="0"/>
+    <w:lsdException w:name="Medium Shading 2" w:semiHidden="0" w:uiPriority="64" w:unhideWhenUsed="0"/>
+    <w:lsdException w:name="Medium List 1" w:semiHidden="0" w:uiPriority="65" w:unhideWhenUsed="0"/>
+    <w:lsdException w:name="Medium List 2" w:semiHidden="0" w:uiPriority="66" w:unhideWhenUsed="0"/>
+    <w:lsdException w:name="Medium Grid 1" w:semiHidden="0" w:uiPriority="67" w:unhideWhenUsed="0"/>
+    <w:lsdException w:name="Medium Grid 2" w:semiHidden="0" w:uiPriority="68" w:unhideWhenUsed="0"/>
+    <w:lsdException w:name="Medium Grid 3" w:semiHidden="0" w:uiPriority="69" w:unhideWhenUsed="0"/>
+    <w:lsdException w:name="Dark List" w:semiHidden="0" w:uiPriority="70" w:unhideWhenUsed="0"/>
+    <w:lsdException w:name="Colorful Shading" w:semiHidden="0" w:uiPriority="71" w:unhideWhenUsed="0"/>
+    <w:lsdException w:name="Colorful List" w:semiHidden="0" w:uiPriority="72" w:unhideWhenUsed="0"/>
+    <w:lsdException w:name="Colorful Grid" w:semiHidden="0" w:uiPriority="73" w:unhideWhenUsed="0"/>
+    <w:lsdException w:name="Light Shading Accent 1" w:semiHidden="0" w:uiPriority="60" w:unhideWhenUsed="0"/>
+    <w:lsdException w:name="Light List Accent 1" w:semiHidden="0" w:uiPriority="61" w:unhideWhenUsed="0"/>
+    <w:lsdException w:name="Light Grid Accent 1" w:semiHidden="0" w:uiPriority="62" w:unhideWhenUsed="0"/>
+    <w:lsdException w:name="Medium Shading 1 Accent 1" w:semiHidden="0" w:uiPriority="63" w:unhideWhenUsed="0"/>
+    <w:lsdException w:name="Medium Shading 2 Accent 1" w:semiHidden="0" w:uiPriority="64" w:unhideWhenUsed="0"/>
+    <w:lsdException w:name="Medium List 1 Accent 1" w:semiHidden="0" w:uiPriority="65" w:unhideWhenUsed="0"/>
+    <w:lsdException w:name="Revision" w:unhideWhenUsed="0"/>
+    <w:lsdException w:name="List Paragraph" w:semiHidden="0" w:uiPriority="34" w:unhideWhenUsed="0" w:qFormat="1"/>
+    <w:lsdException w:name="Quote" w:semiHidden="0" w:uiPriority="29" w:unhideWhenUsed="0" w:qFormat="1"/>
+    <w:lsdException w:name="Intense Quote" w:semiHidden="0" w:uiPriority="30" w:unhideWhenUsed="0" w:qFormat="1"/>
+    <w:lsdException w:name="Medium List 2 Accent 1" w:semiHidden="0" w:uiPriority="66" w:unhideWhenUsed="0"/>
+    <w:lsdException w:name="Medium Grid 1 Accent 1" w:semiHidden="0" w:uiPriority="67" w:unhideWhenUsed="0"/>
+    <w:lsdException w:name="Medium Grid 2 Accent 1" w:semiHidden="0" w:uiPriority="68" w:unhideWhenUsed="0"/>
+    <w:lsdException w:name="Medium Grid 3 Accent 1" w:semiHidden="0" w:uiPriority="69" w:unhideWhenUsed="0"/>
+    <w:lsdException w:name="Dark List Accent 1" w:semiHidden="0" w:uiPriority="70" w:unhideWhenUsed="0"/>
+    <w:lsdException w:name="Colorful Shading Accent 1" w:semiHidden="0" w:uiPriority="71" w:unhideWhenUsed="0"/>
+    <w:lsdException w:name="Colorful List Accent 1" w:semiHidden="0" w:uiPriority="72" w:unhideWhenUsed="0"/>
+    <w:lsdException w:name="Colorful Grid Accent 1" w:semiHidden="0" w:uiPriority="73" w:unhideWhenUsed="0"/>
+    <w:lsdException w:name="Light Shading Accent 2" w:semiHidden="0" w:uiPriority="60" w:unhideWhenUsed="0"/>
+    <w:lsdException w:name="Light List Accent 2" w:semiHidden="0" w:uiPriority="61" w:unhideWhenUsed="0"/>
+    <w:lsdException w:name="Light Grid Accent 2" w:semiHidden="0" w:uiPriority="62" w:unhideWhenUsed="0"/>
+    <w:lsdException w:name="Medium Shading 1 Accent 2" w:semiHidden="0" w:uiPriority="63" w:unhideWhenUsed="0"/>
+    <w:lsdException w:name="Medium Shading 2 Accent 2" w:semiHidden="0" w:uiPriority="64" w:unhideWhenUsed="0"/>
+    <w:lsdException w:name="Medium List 1 Accent 2" w:semiHidden="0" w:uiPriority="65" w:unhideWhenUsed="0"/>
+    <w:lsdException w:name="Medium List 2 Accent 2" w:semiHidden="0" w:uiPriority="66" w:unhideWhenUsed="0"/>
+    <w:lsdException w:name="Medium Grid 1 Accent 2" w:semiHidden="0" w:uiPriority="67" w:unhideWhenUsed="0"/>
+    <w:lsdException w:name="Medium Grid 2 Accent 2" w:semiHidden="0" w:uiPriority="68" w:unhideWhenUsed="0"/>
+    <w:lsdException w:name="Medium Grid 3 Accent 2" w:semiHidden="0" w:uiPriority="69" w:unhideWhenUsed="0"/>
+    <w:lsdException w:name="Dark List Accent 2" w:semiHidden="0" w:uiPriority="70" w:unhideWhenUsed="0"/>
+    <w:lsdException w:name="Colorful Shading Accent 2" w:semiHidden="0" w:uiPriority="71" w:unhideWhenUsed="0"/>
+    <w:lsdException w:name="Colorful List Accent 2" w:semiHidden="0" w:uiPriority="72" w:unhideWhenUsed="0"/>
+    <w:lsdException w:name="Colorful Grid Accent 2" w:semiHidden="0" w:uiPriority="73" w:unhideWhenUsed="0"/>
+    <w:lsdException w:name="Light Shading Accent 3" w:semiHidden="0" w:uiPriority="60" w:unhideWhenUsed="0"/>
+    <w:lsdException w:name="Light List Accent 3" w:semiHidden="0" w:uiPriority="61" w:unhideWhenUsed="0"/>
+    <w:lsdException w:name="Light Grid Accent 3" w:semiHidden="0" w:uiPriority="62" w:unhideWhenUsed="0"/>
+    <w:lsdException w:name="Medium Shading 1 Accent 3" w:semiHidden="0" w:uiPriority="63" w:unhideWhenUsed="0"/>
+    <w:lsdException w:name="Medium Shading 2 Accent 3" w:semiHidden="0" w:uiPriority="64" w:unhideWhenUsed="0"/>
+    <w:lsdException w:name="Medium List 1 Accent 3" w:semiHidden="0" w:uiPriority="65" w:unhideWhenUsed="0"/>
+    <w:lsdException w:name="Medium List 2 Accent 3" w:semiHidden="0" w:uiPriority="66" w:unhideWhenUsed="0"/>
+    <w:lsdException w:name="Medium Grid 1 Accent 3" w:semiHidden="0" w:uiPriority="67" w:unhideWhenUsed="0"/>
+    <w:lsdException w:name="Medium Grid 2 Accent 3" w:semiHidden="0" w:uiPriority="68" w:unhideWhenUsed="0"/>
+    <w:lsdException w:name="Medium Grid 3 Accent 3" w:semiHidden="0" w:uiPriority="69" w:unhideWhenUsed="0"/>
+    <w:lsdException w:name="Dark List Accent 3" w:semiHidden="0" w:uiPriority="70" w:unhideWhenUsed="0"/>
+    <w:lsdException w:name="Colorful Shading Accent 3" w:semiHidden="0" w:uiPriority="71" w:unhideWhenUsed="0"/>
+    <w:lsdException w:name="Colorful List Accent 3" w:semiHidden="0" w:uiPriority="72" w:unhideWhenUsed="0"/>
+    <w:lsdException w:name="Colorful Grid Accent 3" w:semiHidden="0" w:uiPriority="73" w:unhideWhenUsed="0"/>
+    <w:lsdException w:name="Light Shading Accent 4" w:semiHidden="0" w:uiPriority="60" w:unhideWhenUsed="0"/>
+    <w:lsdException w:name="Light List Accent 4" w:semiHidden="0" w:uiPriority="61" w:unhideWhenUsed="0"/>
+    <w:lsdException w:name="Light Grid Accent 4" w:semiHidden="0" w:uiPriority="62" w:unhideWhenUsed="0"/>
+    <w:lsdException w:name="Medium Shading 1 Accent 4" w:semiHidden="0" w:uiPriority="63" w:unhideWhenUsed="0"/>
+    <w:lsdException w:name="Medium Shading 2 Accent 4" w:semiHidden="0" w:uiPriority="64" w:unhideWhenUsed="0"/>
+    <w:lsdException w:name="Medium List 1 Accent 4" w:semiHidden="0" w:uiPriority="65" w:unhideWhenUsed="0"/>
+    <w:lsdException w:name="Medium List 2 Accent 4" w:semiHidden="0" w:uiPriority="66" w:unhideWhenUsed="0"/>
+    <w:lsdException w:name="Medium Grid 1 Accent 4" w:semiHidden="0" w:uiPriority="67" w:unhideWhenUsed="0"/>
+    <w:lsdException w:name="Medium Grid 2 Accent 4" w:semiHidden="0" w:uiPriority="68" w:unhideWhenUsed="0"/>
+    <w:lsdException w:name="Medium Grid 3 Accent 4" w:semiHidden="0" w:uiPriority="69" w:unhideWhenUsed="0"/>
+    <w:lsdException w:name="Dark List Accent 4" w:semiHidden="0" w:uiPriority="70" w:unhideWhenUsed="0"/>
+    <w:lsdException w:name="Colorful Shading Accent 4" w:semiHidden="0" w:uiPriority="71" w:unhideWhenUsed="0"/>
+    <w:lsdException w:name="Colorful List Accent 4" w:semiHidden="0" w:uiPriority="72" w:unhideWhenUsed="0"/>
+    <w:lsdException w:name="Colorful Grid Accent 4" w:semiHidden="0" w:uiPriority="73" w:unhideWhenUsed="0"/>
+    <w:lsdException w:name="Light Shading Accent 5" w:semiHidden="0" w:uiPriority="60" w:unhideWhenUsed="0"/>
+    <w:lsdException w:name="Light List Accent 5" w:semiHidden="0" w:uiPriority="61" w:unhideWhenUsed="0"/>
+    <w:lsdException w:name="Light Grid Accent 5" w:semiHidden="0" w:uiPriority="62" w:unhideWhenUsed="0"/>
+    <w:lsdException w:name="Medium Shading 1 Accent 5" w:semiHidden="0" w:uiPriority="63" w:unhideWhenUsed="0"/>
+    <w:lsdException w:name="Medium Shading 2 Accent 5" w:semiHidden="0" w:uiPriority="64" w:unhideWhenUsed="0"/>
+    <w:lsdException w:name="Medium List 1 Accent 5" w:semiHidden="0" w:uiPriority="65" w:unhideWhenUsed="0"/>
+    <w:lsdException w:name="Medium List 2 Accent 5" w:semiHidden="0" w:uiPriority="66" w:unhideWhenUsed="0"/>
+    <w:lsdException w:name="Medium Grid 1 Accent 5" w:semiHidden="0" w:uiPriority="67" w:unhideWhenUsed="0"/>
+    <w:lsdException w:name="Medium Grid 2 Accent 5" w:semiHidden="0" w:uiPriority="68" w:unhideWhenUsed="0"/>
+    <w:lsdException w:name="Medium Grid 3 Accent 5" w:semiHidden="0" w:uiPriority="69" w:unhideWhenUsed="0"/>
+    <w:lsdException w:name="Dark List Accent 5" w:semiHidden="0" w:uiPriority="70" w:unhideWhenUsed="0"/>
+    <w:lsdException w:name="Colorful Shading Accent 5" w:semiHidden="0" w:uiPriority="71" w:unhideWhenUsed="0"/>
+    <w:lsdException w:name="Colorful List Accent 5" w:semiHidden="0" w:uiPriority="72" w:unhideWhenUsed="0"/>
+    <w:lsdException w:name="Colorful Grid Accent 5" w:semiHidden="0" w:uiPriority="73" w:unhideWhenUsed="0"/>
+    <w:lsdException w:name="Light Shading Accent 6" w:semiHidden="0" w:uiPriority="60" w:unhideWhenUsed="0"/>
+    <w:lsdException w:name="Light List Accent 6" w:semiHidden="0" w:uiPriority="61" w:unhideWhenUsed="0"/>
+    <w:lsdException w:name="Light Grid Accent 6" w:semiHidden="0" w:uiPriority="62" w:unhideWhenUsed="0"/>
+    <w:lsdException w:name="Medium Shading 1 Accent 6" w:semiHidden="0" w:uiPriority="63" w:unhideWhenUsed="0"/>
+    <w:lsdException w:name="Medium Shading 2 Accent 6" w:semiHidden="0" w:uiPriority="64" w:unhideWhenUsed="0"/>
+    <w:lsdException w:name="Medium List 1 Accent 6" w:semiHidden="0" w:uiPriority="65" w:unhideWhenUsed="0"/>
+    <w:lsdException w:name="Medium List 2 Accent 6" w:semiHidden="0" w:uiPriority="66" w:unhideWhenUsed="0"/>
+    <w:lsdException w:name="Medium Grid 1 Accent 6" w:semiHidden="0" w:uiPriority="67" w:unhideWhenUsed="0"/>
+    <w:lsdException w:name="Medium Grid 2 Accent 6" w:semiHidden="0" w:uiPriority="68" w:unhideWhenUsed="0"/>
+    <w:lsdException w:name="Medium Grid 3 Accent 6" w:semiHidden="0" w:uiPriority="69" w:unhideWhenUsed="0"/>
+    <w:lsdException w:name="Dark List Accent 6" w:semiHidden="0" w:uiPriority="70" w:unhideWhenUsed="0"/>
+    <w:lsdException w:name="Colorful Shading Accent 6" w:semiHidden="0" w:uiPriority="71" w:unhideWhenUsed="0"/>
+    <w:lsdException w:name="Colorful List Accent 6" w:semiHidden="0" w:uiPriority="72" w:unhideWhenUsed="0"/>
+    <w:lsdException w:name="Colorful Grid Accent 6" w:semiHidden="0" w:uiPriority="73" w:unhideWhenUsed="0"/>
+    <w:lsdException w:name="Subtle Emphasis" w:semiHidden="0" w:uiPriority="19" w:unhideWhenUsed="0" w:qFormat="1"/>
+    <w:lsdException w:name="Intense Emphasis" w:semiHidden="0" w:uiPriority="21" w:unhideWhenUsed="0" w:qFormat="1"/>
+    <w:lsdException w:name="Subtle Reference" w:semiHidden="0" w:uiPriority="31" w:unhideWhenUsed="0" w:qFormat="1"/>
+    <w:lsdException w:name="Intense Reference" w:semiHidden="0" w:uiPriority="32" w:unhideWhenUsed="0" w:qFormat="1"/>
+    <w:lsdException w:name="Book Title" w:semiHidden="0" w:uiPriority="33" w:unhideWhenUsed="0" w:qFormat="1"/>
+    <w:lsdException w:name="Bibliography" w:uiPriority="37"/>
+    <w:lsdException w:name="TOC Heading" w:uiPriority="39" w:qFormat="1"/>
+  </w:latentStyles>
+  <w:style w:type="paragraph" w:default="1" w:styleId="Normal">
+    <w:name w:val="Normal"/>
+    <w:qFormat/>
+  </w:style>
+  <w:style w:type="character" w:default="1" w:styleId="DefaultParagraphFont">
+    <w:name w:val="Default Paragraph Font"/>
+    <w:uiPriority w:val="1"/>
+    <w:semiHidden/>
+    <w:unhideWhenUsed/>
+  </w:style>
+  <w:style w:type="table" w:default="1" w:styleId="TableNormal">
+    <w:name w:val="Normal Table"/>
+    <w:uiPriority w:val="99"/>
+    <w:semiHidden/>
+    <w:unhideWhenUsed/>
+    <w:tblPr>
+      <w:tblInd w:w="0" w:type="dxa"/>
+      <w:tblCellMar>
+        <w:top w:w="0" w:type="dxa"/>
+        <w:left w:w="108" w:type="dxa"/>
+        <w:bottom w:w="0" w:type="dxa"/>
+        <w:right w:w="108" w:type="dxa"/>
+      </w:tblCellMar>
+    </w:tblPr>
+  </w:style>
+  <w:style w:type="numbering" w:default="1" w:styleId="NoList">
+    <w:name w:val="No List"/>
+    <w:uiPriority w:val="99"/>
+    <w:semiHidden/>
+    <w:unhideWhenUsed/>
+  </w:style>
+</w:styles>
+</file>
+
+<file path=word/stylesWithEffects.xml><?xml version="1.0" encoding="utf-8"?>
+<w:styles xmlns:wpc="http://schemas.microsoft.com/office/word/2010/wordprocessingCanvas" xmlns:mc="http://schemas.openxmlformats.org/markup-compatibility/2006" xmlns:o="urn:schemas-microsoft-com:office:office" xmlns:r="http://schemas.openxmlformats.org/officeDocument/2006/relationships" xmlns:m="http://schemas.openxmlformats.org/officeDocument/2006/math" xmlns:v="urn:schemas-microsoft-com:vml" xmlns:wp14="http://schemas.microsoft.com/office/word/2010/wordprocessingDrawing" xmlns:wp="http://schemas.openxmlformats.org/drawingml/2006/wordprocessingDrawing" xmlns:w10="urn:schemas-microsoft-com:office:word" xmlns:w="http://schemas.openxmlformats.org/wordprocessingml/2006/main" xmlns:w14="http://schemas.microsoft.com/office/word/2010/wordml" xmlns:wpg="http://schemas.microsoft.com/office/word/2010/wordprocessingGroup" xmlns:wpi="http://schemas.microsoft.com/office/word/2010/wordprocessingInk" xmlns:wne="http://schemas.microsoft.com/office/word/2006/wordml" xmlns:wps="http://schemas.microsoft.com/office/word/2010/wordprocessingShape" mc:Ignorable="w14 wp14">
+  <w:docDefaults>
+    <w:rPrDefault>
+      <w:rPr>
+        <w:rFonts w:asciiTheme="minorHAnsi" w:eastAsiaTheme="minorHAnsi" w:hAnsiTheme="minorHAnsi" w:cstheme="minorBidi"/>
+        <w:sz w:val="22"/>
+        <w:szCs w:val="22"/>
+        <w:lang w:val="en-GB" w:eastAsia="en-US" w:bidi="ar-SA"/>
+      </w:rPr>
+    </w:rPrDefault>
+    <w:pPrDefault>
+      <w:pPr>
+        <w:spacing w:after="160" w:line="259" w:lineRule="auto"/>
+      </w:pPr>
+    </w:pPrDefault>
+  </w:docDefaults>
+  <w:latentStyles w:defLockedState="0" w:defUIPriority="99" w:defSemiHidden="1" w:defUnhideWhenUsed="1" w:defQFormat="0" w:count="267">
+    <w:lsdException w:name="Normal" w:semiHidden="0" w:uiPriority="0" w:unhideWhenUsed="0" w:qFormat="1"/>
+    <w:lsdException w:name="heading 1" w:semiHidden="0" w:uiPriority="9" w:unhideWhenUsed="0" w:qFormat="1"/>
+    <w:lsdException w:name="heading 2" w:uiPriority="9" w:qFormat="1"/>
+    <w:lsdException w:name="heading 3" w:uiPriority="9" w:qFormat="1"/>
+    <w:lsdException w:name="heading 4" w:uiPriority="9" w:qFormat="1"/>
+    <w:lsdException w:name="heading 5" w:uiPriority="9" w:qFormat="1"/>
+    <w:lsdException w:name="heading 6" w:uiPriority="9" w:qFormat="1"/>
+    <w:lsdException w:name="heading 7" w:uiPriority="9" w:qFormat="1"/>
+    <w:lsdException w:name="heading 8" w:uiPriority="9" w:qFormat="1"/>
+    <w:lsdException w:name="heading 9" w:uiPriority="9" w:qFormat="1"/>
+    <w:lsdException w:name="toc 1" w:uiPriority="39"/>
+    <w:lsdException w:name="toc 2" w:uiPriority="39"/>
+    <w:lsdException w:name="toc 3" w:uiPriority="39"/>
+    <w:lsdException w:name="toc 4" w:uiPriority="39"/>
+    <w:lsdException w:name="toc 5" w:uiPriority="39"/>
+    <w:lsdException w:name="toc 6" w:uiPriority="39"/>
+    <w:lsdException w:name="toc 7" w:uiPriority="39"/>
+    <w:lsdException w:name="toc 8" w:uiPriority="39"/>
+    <w:lsdException w:name="toc 9" w:uiPriority="39"/>
+    <w:lsdException w:name="caption" w:uiPriority="35" w:qFormat="1"/>
+    <w:lsdException w:name="Title" w:semiHidden="0" w:uiPriority="10" w:unhideWhenUsed="0" w:qFormat="1"/>
+    <w:lsdException w:name="Default Paragraph Font" w:uiPriority="1"/>
+    <w:lsdException w:name="Subtitle" w:semiHidden="0" w:uiPriority="11" w:unhideWhenUsed="0" w:qFormat="1"/>
+    <w:lsdException w:name="Strong" w:semiHidden="0" w:uiPriority="22" w:unhideWhenUsed="0" w:qFormat="1"/>
+    <w:lsdException w:name="Emphasis" w:semiHidden="0" w:uiPriority="20" w:unhideWhenUsed="0" w:qFormat="1"/>
+    <w:lsdException w:name="Table Grid" w:semiHidden="0" w:uiPriority="39" w:unhideWhenUsed="0"/>
+    <w:lsdException w:name="Placeholder Text" w:unhideWhenUsed="0"/>
+    <w:lsdException w:name="No Spacing" w:semiHidden="0" w:uiPriority="1" w:unhideWhenUsed="0" w:qFormat="1"/>
+    <w:lsdException w:name="Light Shading" w:semiHidden="0" w:uiPriority="60" w:unhideWhenUsed="0"/>
+    <w:lsdException w:name="Light List" w:semiHidden="0" w:uiPriority="61" w:unhideWhenUsed="0"/>
+    <w:lsdException w:name="Light Grid" w:semiHidden="0" w:uiPriority="62" w:unhideWhenUsed="0"/>
+    <w:lsdException w:name="Medium Shading 1" w:semiHidden="0" w:uiPriority="63" w:unhideWhenUsed="0"/>
+    <w:lsdException w:name="Medium Shading 2" w:semiHidden="0" w:uiPriority="64" w:unhideWhenUsed="0"/>
+    <w:lsdException w:name="Medium List 1" w:semiHidden="0" w:uiPriority="65" w:unhideWhenUsed="0"/>
+    <w:lsdException w:name="Medium List 2" w:semiHidden="0" w:uiPriority="66" w:unhideWhenUsed="0"/>
+    <w:lsdException w:name="Medium Grid 1" w:semiHidden="0" w:uiPriority="67" w:unhideWhenUsed="0"/>
+    <w:lsdException w:name="Medium Grid 2" w:semiHidden="0" w:uiPriority="68" w:unhideWhenUsed="0"/>
+    <w:lsdException w:name="Medium Grid 3" w:semiHidden="0" w:uiPriority="69" w:unhideWhenUsed="0"/>
+    <w:lsdException w:name="Dark List" w:semiHidden="0" w:uiPriority="70" w:unhideWhenUsed="0"/>
+    <w:lsdException w:name="Colorful Shading" w:semiHidden="0" w:uiPriority="71" w:unhideWhenUsed="0"/>
+    <w:lsdException w:name="Colorful List" w:semiHidden="0" w:uiPriority="72" w:unhideWhenUsed="0"/>
+    <w:lsdException w:name="Colorful Grid" w:semiHidden="0" w:uiPriority="73" w:unhideWhenUsed="0"/>
+    <w:lsdException w:name="Light Shading Accent 1" w:semiHidden="0" w:uiPriority="60" w:unhideWhenUsed="0"/>
+    <w:lsdException w:name="Light List Accent 1" w:semiHidden="0" w:uiPriority="61" w:unhideWhenUsed="0"/>
+    <w:lsdException w:name="Light Grid Accent 1" w:semiHidden="0" w:uiPriority="62" w:unhideWhenUsed="0"/>
+    <w:lsdException w:name="Medium Shading 1 Accent 1" w:semiHidden="0" w:uiPriority="63" w:unhideWhenUsed="0"/>
+    <w:lsdException w:name="Medium Shading 2 Accent 1" w:semiHidden="0" w:uiPriority="64" w:unhideWhenUsed="0"/>
+    <w:lsdException w:name="Medium List 1 Accent 1" w:semiHidden="0" w:uiPriority="65" w:unhideWhenUsed="0"/>
+    <w:lsdException w:name="Revision" w:unhideWhenUsed="0"/>
+    <w:lsdException w:name="List Paragraph" w:semiHidden="0" w:uiPriority="34" w:unhideWhenUsed="0" w:qFormat="1"/>
+    <w:lsdException w:name="Quote" w:semiHidden="0" w:uiPriority="29" w:unhideWhenUsed="0" w:qFormat="1"/>
+    <w:lsdException w:name="Intense Quote" w:semiHidden="0" w:uiPriority="30" w:unhideWhenUsed="0" w:qFormat="1"/>
+    <w:lsdException w:name="Medium List 2 Accent 1" w:semiHidden="0" w:uiPriority="66" w:unhideWhenUsed="0"/>
+    <w:lsdException w:name="Medium Grid 1 Accent 1" w:semiHidden="0" w:uiPriority="67" w:unhideWhenUsed="0"/>
+    <w:lsdException w:name="Medium Grid 2 Accent 1" w:semiHidden="0" w:uiPriority="68" w:unhideWhenUsed="0"/>
+    <w:lsdException w:name="Medium Grid 3 Accent 1" w:semiHidden="0" w:uiPriority="69" w:unhideWhenUsed="0"/>
+    <w:lsdException w:name="Dark List Accent 1" w:semiHidden="0" w:uiPriority="70" w:unhideWhenUsed="0"/>
+    <w:lsdException w:name="Colorful Shading Accent 1" w:semiHidden="0" w:uiPriority="71" w:unhideWhenUsed="0"/>
+    <w:lsdException w:name="Colorful List Accent 1" w:semiHidden="0" w:uiPriority="72" w:unhideWhenUsed="0"/>
+    <w:lsdException w:name="Colorful Grid Accent 1" w:semiHidden="0" w:uiPriority="73" w:unhideWhenUsed="0"/>
+    <w:lsdException w:name="Light Shading Accent 2" w:semiHidden="0" w:uiPriority="60" w:unhideWhenUsed="0"/>
+    <w:lsdException w:name="Light List Accent 2" w:semiHidden="0" w:uiPriority="61" w:unhideWhenUsed="0"/>
+    <w:lsdException w:name="Light Grid Accent 2" w:semiHidden="0" w:uiPriority="62" w:unhideWhenUsed="0"/>
+    <w:lsdException w:name="Medium Shading 1 Accent 2" w:semiHidden="0" w:uiPriority="63" w:unhideWhenUsed="0"/>
+    <w:lsdException w:name="Medium Shading 2 Accent 2" w:semiHidden="0" w:uiPriority="64" w:unhideWhenUsed="0"/>
+    <w:lsdException w:name="Medium List 1 Accent 2" w:semiHidden="0" w:uiPriority="65" w:unhideWhenUsed="0"/>
+    <w:lsdException w:name="Medium List 2 Accent 2" w:semiHidden="0" w:uiPriority="66" w:unhideWhenUsed="0"/>
+    <w:lsdException w:name="Medium Grid 1 Accent 2" w:semiHidden="0" w:uiPriority="67" w:unhideWhenUsed="0"/>
+    <w:lsdException w:name="Medium Grid 2 Accent 2" w:semiHidden="0" w:uiPriority="68" w:unhideWhenUsed="0"/>
+    <w:lsdException w:name="Medium Grid 3 Accent 2" w:semiHidden="0" w:uiPriority="69" w:unhideWhenUsed="0"/>
+    <w:lsdException w:name="Dark List Accent 2" w:semiHidden="0" w:uiPriority="70" w:unhideWhenUsed="0"/>
+    <w:lsdException w:name="Colorful Shading Accent 2" w:semiHidden="0" w:uiPriority="71" w:unhideWhenUsed="0"/>
+    <w:lsdException w:name="Colorful List Accent 2" w:semiHidden="0" w:uiPriority="72" w:unhideWhenUsed="0"/>
+    <w:lsdException w:name="Colorful Grid Accent 2" w:semiHidden="0" w:uiPriority="73" w:unhideWhenUsed="0"/>
+    <w:lsdException w:name="Light Shading Accent 3" w:semiHidden="0" w:uiPriority="60" w:unhideWhenUsed="0"/>
+    <w:lsdException w:name="Light List Accent 3" w:semiHidden="0" w:uiPriority="61" w:unhideWhenUsed="0"/>
+    <w:lsdException w:name="Light Grid Accent 3" w:semiHidden="0" w:uiPriority="62" w:unhideWhenUsed="0"/>
+    <w:lsdException w:name="Medium Shading 1 Accent 3" w:semiHidden="0" w:uiPriority="63" w:unhideWhenUsed="0"/>
+    <w:lsdException w:name="Medium Shading 2 Accent 3" w:semiHidden="0" w:uiPriority="64" w:unhideWhenUsed="0"/>
+    <w:lsdException w:name="Medium List 1 Accent 3" w:semiHidden="0" w:uiPriority="65" w:unhideWhenUsed="0"/>
+    <w:lsdException w:name="Medium List 2 Accent 3" w:semiHidden="0" w:uiPriority="66" w:unhideWhenUsed="0"/>
+    <w:lsdException w:name="Medium Grid 1 Accent 3" w:semiHidden="0" w:uiPriority="67" w:unhideWhenUsed="0"/>
+    <w:lsdException w:name="Medium Grid 2 Accent 3" w:semiHidden="0" w:uiPriority="68" w:unhideWhenUsed="0"/>
+    <w:lsdException w:name="Medium Grid 3 Accent 3" w:semiHidden="0" w:uiPriority="69" w:unhideWhenUsed="0"/>
+    <w:lsdException w:name="Dark List Accent 3" w:semiHidden="0" w:uiPriority="70" w:unhideWhenUsed="0"/>
+    <w:lsdException w:name="Colorful Shading Accent 3" w:semiHidden="0" w:uiPriority="71" w:unhideWhenUsed="0"/>
+    <w:lsdException w:name="Colorful List Accent 3" w:semiHidden="0" w:uiPriority="72" w:unhideWhenUsed="0"/>
+    <w:lsdException w:name="Colorful Grid Accent 3" w:semiHidden="0" w:uiPriority="73" w:unhideWhenUsed="0"/>
+    <w:lsdException w:name="Light Shading Accent 4" w:semiHidden="0" w:uiPriority="60" w:unhideWhenUsed="0"/>
+    <w:lsdException w:name="Light List Accent 4" w:semiHidden="0" w:uiPriority="61" w:unhideWhenUsed="0"/>
+    <w:lsdException w:name="Light Grid Accent 4" w:semiHidden="0" w:uiPriority="62" w:unhideWhenUsed="0"/>
+    <w:lsdException w:name="Medium Shading 1 Accent 4" w:semiHidden="0" w:uiPriority="63" w:unhideWhenUsed="0"/>
+    <w:lsdException w:name="Medium Shading 2 Accent 4" w:semiHidden="0" w:uiPriority="64" w:unhideWhenUsed="0"/>
+    <w:lsdException w:name="Medium List 1 Accent 4" w:semiHidden="0" w:uiPriority="65" w:unhideWhenUsed="0"/>
+    <w:lsdException w:name="Medium List 2 Accent 4" w:semiHidden="0" w:uiPriority="66" w:unhideWhenUsed="0"/>
+    <w:lsdException w:name="Medium Grid 1 Accent 4" w:semiHidden="0" w:uiPriority="67" w:unhideWhenUsed="0"/>
+    <w:lsdException w:name="Medium Grid 2 Accent 4" w:semiHidden="0" w:uiPriority="68" w:unhideWhenUsed="0"/>
+    <w:lsdException w:name="Medium Grid 3 Accent 4" w:semiHidden="0" w:uiPriority="69" w:unhideWhenUsed="0"/>
+    <w:lsdException w:name="Dark List Accent 4" w:semiHidden="0" w:uiPriority="70" w:unhideWhenUsed="0"/>
+    <w:lsdException w:name="Colorful Shading Accent 4" w:semiHidden="0" w:uiPriority="71" w:unhideWhenUsed="0"/>
+    <w:lsdException w:name="Colorful List Accent 4" w:semiHidden="0" w:uiPriority="72" w:unhideWhenUsed="0"/>
+    <w:lsdException w:name="Colorful Grid Accent 4" w:semiHidden="0" w:uiPriority="73" w:unhideWhenUsed="0"/>
+    <w:lsdException w:name="Light Shading Accent 5" w:semiHidden="0" w:uiPriority="60" w:unhideWhenUsed="0"/>
+    <w:lsdException w:name="Light List Accent 5" w:semiHidden="0" w:uiPriority="61" w:unhideWhenUsed="0"/>
+    <w:lsdException w:name="Light Grid Accent 5" w:semiHidden="0" w:uiPriority="62" w:unhideWhenUsed="0"/>
+    <w:lsdException w:name="Medium Shading 1 Accent 5" w:semiHidden="0" w:uiPriority="63" w:unhideWhenUsed="0"/>
+    <w:lsdException w:name="Medium Shading 2 Accent 5" w:semiHidden="0" w:uiPriority="64" w:unhideWhenUsed="0"/>
+    <w:lsdException w:name="Medium List 1 Accent 5" w:semiHidden="0" w:uiPriority="65" w:unhideWhenUsed="0"/>
+    <w:lsdException w:name="Medium List 2 Accent 5" w:semiHidden="0" w:uiPriority="66" w:unhideWhenUsed="0"/>
+    <w:lsdException w:name="Medium Grid 1 Accent 5" w:semiHidden="0" w:uiPriority="67" w:unhideWhenUsed="0"/>
+    <w:lsdException w:name="Medium Grid 2 Accent 5" w:semiHidden="0" w:uiPriority="68" w:unhideWhenUsed="0"/>
+    <w:lsdException w:name="Medium Grid 3 Accent 5" w:semiHidden="0" w:uiPriority="69" w:unhideWhenUsed="0"/>
+    <w:lsdException w:name="Dark List Accent 5" w:semiHidden="0" w:uiPriority="70" w:unhideWhenUsed="0"/>
+    <w:lsdException w:name="Colorful Shading Accent 5" w:semiHidden="0" w:uiPriority="71" w:unhideWhenUsed="0"/>
+    <w:lsdException w:name="Colorful List Accent 5" w:semiHidden="0" w:uiPriority="72" w:unhideWhenUsed="0"/>
+    <w:lsdException w:name="Colorful Grid Accent 5" w:semiHidden="0" w:uiPriority="73" w:unhideWhenUsed="0"/>
+    <w:lsdException w:name="Light Shading Accent 6" w:semiHidden="0" w:uiPriority="60" w:unhideWhenUsed="0"/>
+    <w:lsdException w:name="Light List Accent 6" w:semiHidden="0" w:uiPriority="61" w:unhideWhenUsed="0"/>
+    <w:lsdException w:name="Light Grid Accent 6" w:semiHidden="0" w:uiPriority="62" w:unhideWhenUsed="0"/>
+    <w:lsdException w:name="Medium Shading 1 Accent 6" w:semiHidden="0" w:uiPriority="63" w:unhideWhenUsed="0"/>
+    <w:lsdException w:name="Medium Shading 2 Accent 6" w:semiHidden="0" w:uiPriority="64" w:unhideWhenUsed="0"/>
+    <w:lsdException w:name="Medium List 1 Accent 6" w:semiHidden="0" w:uiPriority="65" w:unhideWhenUsed="0"/>
+    <w:lsdException w:name="Medium List 2 Accent 6" w:semiHidden="0" w:uiPriority="66" w:unhideWhenUsed="0"/>
+    <w:lsdException w:name="Medium Grid 1 Accent 6" w:semiHidden="0" w:uiPriority="67" w:unhideWhenUsed="0"/>
+    <w:lsdException w:name="Medium Grid 2 Accent 6" w:semiHidden="0" w:uiPriority="68" w:unhideWhenUsed="0"/>
+    <w:lsdException w:name="Medium Grid 3 Accent 6" w:semiHidden="0" w:uiPriority="69" w:unhideWhenUsed="0"/>
+    <w:lsdException w:name="Dark List Accent 6" w:semiHidden="0" w:uiPriority="70" w:unhideWhenUsed="0"/>
+    <w:lsdException w:name="Colorful Shading Accent 6" w:semiHidden="0" w:uiPriority="71" w:unhideWhenUsed="0"/>
+    <w:lsdException w:name="Colorful List Accent 6" w:semiHidden="0" w:uiPriority="72" w:unhideWhenUsed="0"/>
+    <w:lsdException w:name="Colorful Grid Accent 6" w:semiHidden="0" w:uiPriority="73" w:unhideWhenUsed="0"/>
+    <w:lsdException w:name="Subtle Emphasis" w:semiHidden="0" w:uiPriority="19" w:unhideWhenUsed="0" w:qFormat="1"/>
+    <w:lsdException w:name="Intense Emphasis" w:semiHidden="0" w:uiPriority="21" w:unhideWhenUsed="0" w:qFormat="1"/>
+    <w:lsdException w:name="Subtle Reference" w:semiHidden="0" w:uiPriority="31" w:unhideWhenUsed="0" w:qFormat="1"/>
+    <w:lsdException w:name="Intense Reference" w:semiHidden="0" w:uiPriority="32" w:unhideWhenUsed="0" w:qFormat="1"/>
+    <w:lsdException w:name="Book Title" w:semiHidden="0" w:uiPriority="33" w:unhideWhenUsed="0" w:qFormat="1"/>
+    <w:lsdException w:name="Bibliography" w:uiPriority="37"/>
+    <w:lsdException w:name="TOC Heading" w:uiPriority="39" w:qFormat="1"/>
   </w:latentStyles>
   <w:style w:type="paragraph" w:default="1" w:styleId="Normal">
     <w:name w:val="Normal"/>
@@ -9330,7 +9309,7 @@
   <a:extraClrSchemeLst/>
   <a:extLst>
     <a:ext uri="{05A4C25C-085E-4340-85A3-A5531E510DB2}">
-      <thm15:themeFamily xmlns:thm15="http://schemas.microsoft.com/office/thememl/2012/main" name="Office Theme" id="{62F939B6-93AF-4DB8-9C6B-D6C7DFDC589F}" vid="{4A3C46E8-61CC-4603-A589-7422A47A8E4A}"/>
+      <thm15:themeFamily xmlns:thm15="http://schemas.microsoft.com/office/thememl/2012/main" xmlns="" name="Office Theme" id="{62F939B6-93AF-4DB8-9C6B-D6C7DFDC589F}" vid="{4A3C46E8-61CC-4603-A589-7422A47A8E4A}"/>
     </a:ext>
   </a:extLst>
 </a:theme>

</xml_diff>